<commit_message>
modify doc version 2.0
</commit_message>
<xml_diff>
--- a/Docs/20190515_졸업논문 중간발표/졸업논문 중간발표_v2.0.docx
+++ b/Docs/20190515_졸업논문 중간발표/졸업논문 중간발표_v2.0.docx
@@ -196,8 +196,6 @@
         </w:rPr>
         <w:t>2.0</w:t>
       </w:r>
-      <w:bookmarkStart w:id="2" w:name="_GoBack"/>
-      <w:bookmarkEnd w:id="2"/>
     </w:p>
     <w:p>
       <w:pPr>
@@ -2813,8 +2811,10 @@
               <w:rPr>
                 <w:sz w:val="20"/>
               </w:rPr>
-              <w:t>1.3</w:t>
-            </w:r>
+              <w:t>2.0</w:t>
+            </w:r>
+            <w:bookmarkStart w:id="2" w:name="_GoBack"/>
+            <w:bookmarkEnd w:id="2"/>
           </w:p>
         </w:tc>
         <w:tc>
@@ -6738,7 +6738,7 @@
                 <wp:extent cx="5448300" cy="657225"/>
                 <wp:effectExtent l="0" t="0" r="0" b="9525"/>
                 <wp:docPr id="9" name="그룹 2"/>
-                <wp:cNvGraphicFramePr xmlns:a="http://schemas.openxmlformats.org/drawingml/2006/main"/>
+                <wp:cNvGraphicFramePr/>
                 <a:graphic xmlns:a="http://schemas.openxmlformats.org/drawingml/2006/main">
                   <a:graphicData uri="http://schemas.microsoft.com/office/word/2010/wordprocessingGroup">
                     <wpg:wgp>
@@ -20465,7 +20465,7 @@
 </file>
 
 <file path=customXml/itemProps1.xml><?xml version="1.0" encoding="utf-8"?>
-<ds:datastoreItem xmlns:ds="http://schemas.openxmlformats.org/officeDocument/2006/customXml" ds:itemID="{E8F500A0-1852-45EF-A07F-30A0C785EC3A}">
+<ds:datastoreItem xmlns:ds="http://schemas.openxmlformats.org/officeDocument/2006/customXml" ds:itemID="{B72511AF-06A1-4AA0-A239-FA5DDC29E207}">
   <ds:schemaRefs>
     <ds:schemaRef ds:uri="http://schemas.openxmlformats.org/officeDocument/2006/bibliography"/>
   </ds:schemaRefs>

</xml_diff>